<commit_message>
Updates and changes from play testing feedback! Refer to Playtesting feedback Build_2 document
</commit_message>
<xml_diff>
--- a/Play Testing Builds/Build2/PlayTestingData_Build2.docx
+++ b/Play Testing Builds/Build2/PlayTestingData_Build2.docx
@@ -22,96 +22,240 @@
         <w:pStyle w:val="ListParagraph"/>
         <w:numPr>
           <w:ilvl w:val="0"/>
-          <w:numId w:val="2"/>
-        </w:numPr>
-      </w:pPr>
-      <w:r>
-        <w:t>Rate game out of 10:</w:t>
-      </w:r>
-    </w:p>
-    <w:p>
-      <w:pPr>
-        <w:ind w:left="360"/>
-      </w:pPr>
-    </w:p>
-    <w:p>
-      <w:pPr>
-        <w:pStyle w:val="ListParagraph"/>
-        <w:numPr>
-          <w:ilvl w:val="0"/>
-          <w:numId w:val="2"/>
-        </w:numPr>
-      </w:pPr>
-      <w:r>
-        <w:t>Is it fun</w:t>
-      </w:r>
-      <w:r>
-        <w:t>:</w:t>
-      </w:r>
-    </w:p>
-    <w:p>
-      <w:pPr>
-        <w:ind w:left="360"/>
-      </w:pPr>
-    </w:p>
-    <w:p>
-      <w:pPr>
-        <w:pStyle w:val="ListParagraph"/>
-        <w:numPr>
-          <w:ilvl w:val="0"/>
-          <w:numId w:val="2"/>
-        </w:numPr>
-      </w:pPr>
-      <w:r>
-        <w:t>Why is it fun/ not fun</w:t>
-      </w:r>
-    </w:p>
-    <w:p>
-      <w:pPr>
-        <w:ind w:left="360"/>
-      </w:pPr>
-    </w:p>
-    <w:p>
-      <w:pPr>
-        <w:pStyle w:val="ListParagraph"/>
-        <w:numPr>
-          <w:ilvl w:val="0"/>
-          <w:numId w:val="2"/>
-        </w:numPr>
-      </w:pPr>
-      <w:r>
-        <w:t>How long is the game</w:t>
-      </w:r>
-      <w:r>
-        <w:t>:</w:t>
-      </w:r>
-    </w:p>
-    <w:p>
-      <w:pPr>
-        <w:ind w:left="360"/>
-      </w:pPr>
-    </w:p>
-    <w:p>
-      <w:pPr>
-        <w:pStyle w:val="ListParagraph"/>
-        <w:numPr>
-          <w:ilvl w:val="0"/>
-          <w:numId w:val="2"/>
-        </w:numPr>
-      </w:pPr>
-      <w:r>
-        <w:t>Describe it to someone who hasn’t played it before</w:t>
-      </w:r>
-      <w:r>
-        <w:t>:</w:t>
-      </w:r>
-    </w:p>
-    <w:p>
-      <w:pPr>
-        <w:pStyle w:val="ListParagraph"/>
-      </w:pPr>
-    </w:p>
-    <w:p/>
+          <w:numId w:val="6"/>
+        </w:numPr>
+      </w:pPr>
+      <w:r>
+        <w:t>level 2 is to</w:t>
+      </w:r>
+      <w:r>
+        <w:t>o</w:t>
+      </w:r>
+      <w:r>
+        <w:t xml:space="preserve"> hard</w:t>
+      </w:r>
+      <w:r>
+        <w:t>?</w:t>
+      </w:r>
+    </w:p>
+    <w:p>
+      <w:pPr>
+        <w:pStyle w:val="ListParagraph"/>
+        <w:numPr>
+          <w:ilvl w:val="0"/>
+          <w:numId w:val="6"/>
+        </w:numPr>
+      </w:pPr>
+      <w:r>
+        <w:t>level 1 still can be done in one shot</w:t>
+      </w:r>
+    </w:p>
+    <w:p>
+      <w:pPr>
+        <w:pStyle w:val="ListParagraph"/>
+        <w:numPr>
+          <w:ilvl w:val="0"/>
+          <w:numId w:val="6"/>
+        </w:numPr>
+      </w:pPr>
+      <w:r>
+        <w:t>player not using the screen move stop</w:t>
+      </w:r>
+    </w:p>
+    <w:p>
+      <w:pPr>
+        <w:pStyle w:val="ListParagraph"/>
+        <w:numPr>
+          <w:ilvl w:val="0"/>
+          <w:numId w:val="6"/>
+        </w:numPr>
+      </w:pPr>
+      <w:r>
+        <w:t>level 3 does not look 3d. fix lighting</w:t>
+      </w:r>
+    </w:p>
+    <w:p>
+      <w:pPr>
+        <w:pStyle w:val="ListParagraph"/>
+        <w:numPr>
+          <w:ilvl w:val="0"/>
+          <w:numId w:val="6"/>
+        </w:numPr>
+      </w:pPr>
+      <w:r>
+        <w:t>need to learn how to use powers properly</w:t>
+      </w:r>
+    </w:p>
+    <w:p>
+      <w:pPr>
+        <w:pStyle w:val="ListParagraph"/>
+        <w:numPr>
+          <w:ilvl w:val="0"/>
+          <w:numId w:val="6"/>
+        </w:numPr>
+      </w:pPr>
+      <w:r>
+        <w:t>Sticky ball not sticking</w:t>
+      </w:r>
+    </w:p>
+    <w:p>
+      <w:pPr>
+        <w:pStyle w:val="ListParagraph"/>
+        <w:numPr>
+          <w:ilvl w:val="0"/>
+          <w:numId w:val="6"/>
+        </w:numPr>
+      </w:pPr>
+      <w:r>
+        <w:t>camera stay until move back or click</w:t>
+      </w:r>
+    </w:p>
+    <w:p>
+      <w:pPr>
+        <w:pStyle w:val="ListParagraph"/>
+        <w:numPr>
+          <w:ilvl w:val="0"/>
+          <w:numId w:val="6"/>
+        </w:numPr>
+      </w:pPr>
+      <w:r>
+        <w:t>balls feel better</w:t>
+      </w:r>
+    </w:p>
+    <w:p>
+      <w:pPr>
+        <w:pStyle w:val="ListParagraph"/>
+        <w:numPr>
+          <w:ilvl w:val="0"/>
+          <w:numId w:val="6"/>
+        </w:numPr>
+      </w:pPr>
+      <w:r>
+        <w:t>change levels to suit current ball physics!</w:t>
+      </w:r>
+    </w:p>
+    <w:p>
+      <w:pPr>
+        <w:pStyle w:val="ListParagraph"/>
+        <w:numPr>
+          <w:ilvl w:val="0"/>
+          <w:numId w:val="6"/>
+        </w:numPr>
+      </w:pPr>
+      <w:r>
+        <w:t>difficulty</w:t>
+      </w:r>
+      <w:r>
+        <w:t xml:space="preserve"> is quite hard</w:t>
+      </w:r>
+    </w:p>
+    <w:p>
+      <w:pPr>
+        <w:pStyle w:val="ListParagraph"/>
+        <w:numPr>
+          <w:ilvl w:val="0"/>
+          <w:numId w:val="6"/>
+        </w:numPr>
+      </w:pPr>
+      <w:r>
+        <w:t xml:space="preserve">potential early </w:t>
+      </w:r>
+      <w:r>
+        <w:t>release</w:t>
+      </w:r>
+      <w:r>
+        <w:t xml:space="preserve"> of ball error?</w:t>
+      </w:r>
+    </w:p>
+    <w:p>
+      <w:pPr>
+        <w:pStyle w:val="ListParagraph"/>
+        <w:numPr>
+          <w:ilvl w:val="0"/>
+          <w:numId w:val="6"/>
+        </w:numPr>
+      </w:pPr>
+      <w:r>
+        <w:t>level design for level 4 is good</w:t>
+      </w:r>
+    </w:p>
+    <w:p>
+      <w:pPr>
+        <w:pStyle w:val="ListParagraph"/>
+        <w:numPr>
+          <w:ilvl w:val="0"/>
+          <w:numId w:val="6"/>
+        </w:numPr>
+      </w:pPr>
+      <w:r>
+        <w:t>wall bounces when ball is slow are not good. should bounce a little bit back</w:t>
+      </w:r>
+    </w:p>
+    <w:p>
+      <w:pPr>
+        <w:pStyle w:val="ListParagraph"/>
+        <w:numPr>
+          <w:ilvl w:val="0"/>
+          <w:numId w:val="6"/>
+        </w:numPr>
+      </w:pPr>
+      <w:r>
+        <w:t>portal collider slightly bigger</w:t>
+      </w:r>
+    </w:p>
+    <w:p>
+      <w:pPr>
+        <w:pStyle w:val="ListParagraph"/>
+        <w:numPr>
+          <w:ilvl w:val="0"/>
+          <w:numId w:val="6"/>
+        </w:numPr>
+      </w:pPr>
+      <w:r>
+        <w:t>magnet rage indicator</w:t>
+      </w:r>
+    </w:p>
+    <w:p>
+      <w:pPr>
+        <w:pStyle w:val="ListParagraph"/>
+        <w:numPr>
+          <w:ilvl w:val="0"/>
+          <w:numId w:val="6"/>
+        </w:numPr>
+      </w:pPr>
+      <w:r>
+        <w:t>ball clicking before state error. Line Indicator not showing !!</w:t>
+      </w:r>
+    </w:p>
+    <w:p>
+      <w:pPr>
+        <w:pStyle w:val="ListParagraph"/>
+        <w:numPr>
+          <w:ilvl w:val="0"/>
+          <w:numId w:val="6"/>
+        </w:numPr>
+      </w:pPr>
+      <w:r>
+        <w:t xml:space="preserve">Potential limit amount of times can use a </w:t>
+      </w:r>
+      <w:proofErr w:type="spellStart"/>
+      <w:r>
+        <w:t>powerball</w:t>
+      </w:r>
+      <w:proofErr w:type="spellEnd"/>
+    </w:p>
+    <w:p>
+      <w:pPr>
+        <w:pStyle w:val="ListParagraph"/>
+        <w:numPr>
+          <w:ilvl w:val="0"/>
+          <w:numId w:val="6"/>
+        </w:numPr>
+      </w:pPr>
+      <w:r>
+        <w:t>And a exit button</w:t>
+      </w:r>
+    </w:p>
     <w:p>
       <w:pPr>
         <w:jc w:val="center"/>
@@ -137,75 +281,118 @@
     </w:p>
     <w:p>
       <w:pPr>
-        <w:pStyle w:val="ListParagraph"/>
-        <w:numPr>
-          <w:ilvl w:val="0"/>
-          <w:numId w:val="5"/>
-        </w:numPr>
-      </w:pPr>
-      <w:r>
-        <w:t>Rate game out of 10:</w:t>
-      </w:r>
-    </w:p>
-    <w:p/>
-    <w:p>
-      <w:pPr>
-        <w:pStyle w:val="ListParagraph"/>
-        <w:numPr>
-          <w:ilvl w:val="0"/>
-          <w:numId w:val="5"/>
-        </w:numPr>
-      </w:pPr>
-      <w:r>
-        <w:t>Is it fun</w:t>
-      </w:r>
-      <w:r>
-        <w:t>:</w:t>
-      </w:r>
-    </w:p>
-    <w:p/>
-    <w:p>
-      <w:pPr>
-        <w:pStyle w:val="ListParagraph"/>
-        <w:numPr>
-          <w:ilvl w:val="0"/>
-          <w:numId w:val="5"/>
-        </w:numPr>
-      </w:pPr>
-      <w:r>
-        <w:t>Why is it fun/ not fun</w:t>
-      </w:r>
-    </w:p>
-    <w:p/>
-    <w:p>
-      <w:pPr>
-        <w:pStyle w:val="ListParagraph"/>
-        <w:numPr>
-          <w:ilvl w:val="0"/>
-          <w:numId w:val="5"/>
-        </w:numPr>
-      </w:pPr>
-      <w:r>
-        <w:t>How long is the game</w:t>
-      </w:r>
-      <w:r>
-        <w:t>:</w:t>
-      </w:r>
-    </w:p>
-    <w:p/>
-    <w:p>
-      <w:pPr>
-        <w:pStyle w:val="ListParagraph"/>
-        <w:numPr>
-          <w:ilvl w:val="0"/>
-          <w:numId w:val="5"/>
-        </w:numPr>
-      </w:pPr>
-      <w:r>
-        <w:t>Describe it to someone who hasn’t played it before</w:t>
-      </w:r>
-      <w:r>
-        <w:t>:</w:t>
+        <w:rPr>
+          <w:rFonts w:cstheme="minorHAnsi"/>
+        </w:rPr>
+      </w:pPr>
+      <w:r>
+        <w:rPr>
+          <w:rFonts w:cstheme="minorHAnsi"/>
+        </w:rPr>
+        <w:t>G</w:t>
+      </w:r>
+      <w:r>
+        <w:rPr>
+          <w:rFonts w:cstheme="minorHAnsi"/>
+        </w:rPr>
+        <w:t xml:space="preserve">ame looks great! </w:t>
+      </w:r>
+    </w:p>
+    <w:p>
+      <w:pPr>
+        <w:rPr>
+          <w:rFonts w:cstheme="minorHAnsi"/>
+        </w:rPr>
+      </w:pPr>
+      <w:r>
+        <w:rPr>
+          <w:rFonts w:cstheme="minorHAnsi"/>
+        </w:rPr>
+        <w:t xml:space="preserve">The feel of the drag and shoot mechanic is frustrating sometimes because of how we have to wait for the ball's velocity to hit 0 and our puny little human brains don't easy process the </w:t>
+      </w:r>
+      <w:r>
+        <w:rPr>
+          <w:rFonts w:cstheme="minorHAnsi"/>
+        </w:rPr>
+        <w:t>infamously</w:t>
+      </w:r>
+      <w:r>
+        <w:rPr>
+          <w:rFonts w:cstheme="minorHAnsi"/>
+        </w:rPr>
+        <w:t xml:space="preserve"> small movement it takes before it stops so when you try to shoot earlier than before it stops then the drag and shoot malfunctions</w:t>
+      </w:r>
+      <w:r>
+        <w:rPr>
+          <w:rFonts w:cstheme="minorHAnsi"/>
+        </w:rPr>
+        <w:t>.</w:t>
+      </w:r>
+    </w:p>
+    <w:p>
+      <w:pPr>
+        <w:rPr>
+          <w:rFonts w:cstheme="minorHAnsi"/>
+        </w:rPr>
+      </w:pPr>
+      <w:r>
+        <w:rPr>
+          <w:rFonts w:cstheme="minorHAnsi"/>
+        </w:rPr>
+        <w:t>But the game is an 8/10, I personally don't find games like this fun</w:t>
+      </w:r>
+      <w:r>
+        <w:rPr>
+          <w:rFonts w:cstheme="minorHAnsi"/>
+        </w:rPr>
+        <w:t xml:space="preserve">. </w:t>
+      </w:r>
+      <w:r>
+        <w:rPr>
+          <w:rFonts w:cstheme="minorHAnsi"/>
+        </w:rPr>
+        <w:t xml:space="preserve">I'd probably say it's fun to work in a 3D top down game, which encourages me to think of ways to sink the right ball. I also like how you've given the course a bit of gravity because sometimes the balls drift in certain directions as if there's a hill of something which forces me to think around that problem and therefore influences the strategy of the game. I didn't test how long it was but I struggled with even the first level, took me like 5 minutes, so it could potentially become pretty long. </w:t>
+      </w:r>
+    </w:p>
+    <w:p>
+      <w:pPr>
+        <w:rPr>
+          <w:rFonts w:cstheme="minorHAnsi"/>
+        </w:rPr>
+      </w:pPr>
+      <w:r>
+        <w:rPr>
+          <w:rFonts w:cstheme="minorHAnsi"/>
+        </w:rPr>
+        <w:t xml:space="preserve">The game is a 3D top down puzzle solver that requires you to </w:t>
+      </w:r>
+      <w:proofErr w:type="spellStart"/>
+      <w:r>
+        <w:rPr>
+          <w:rFonts w:cstheme="minorHAnsi"/>
+        </w:rPr>
+        <w:t>manuever</w:t>
+      </w:r>
+      <w:proofErr w:type="spellEnd"/>
+      <w:r>
+        <w:rPr>
+          <w:rFonts w:cstheme="minorHAnsi"/>
+        </w:rPr>
+        <w:t xml:space="preserve"> a ball into a hole using another ball. The ball used to </w:t>
+      </w:r>
+      <w:proofErr w:type="spellStart"/>
+      <w:r>
+        <w:rPr>
+          <w:rFonts w:cstheme="minorHAnsi"/>
+        </w:rPr>
+        <w:t>manuver</w:t>
+      </w:r>
+      <w:proofErr w:type="spellEnd"/>
+      <w:r>
+        <w:rPr>
+          <w:rFonts w:cstheme="minorHAnsi"/>
+        </w:rPr>
+        <w:t xml:space="preserve"> the other ball has different abilities which can be harnessed by the player however they want, within the constraints of each level.</w:t>
       </w:r>
     </w:p>
     <w:p>
@@ -216,6 +403,502 @@
         </w:rPr>
       </w:pPr>
     </w:p>
+    <w:p>
+      <w:pPr>
+        <w:rPr>
+          <w:b/>
+          <w:bCs/>
+        </w:rPr>
+      </w:pPr>
+    </w:p>
+    <w:p>
+      <w:pPr>
+        <w:rPr>
+          <w:b/>
+          <w:bCs/>
+        </w:rPr>
+      </w:pPr>
+    </w:p>
+    <w:p>
+      <w:pPr>
+        <w:rPr>
+          <w:b/>
+          <w:bCs/>
+        </w:rPr>
+      </w:pPr>
+    </w:p>
+    <w:p>
+      <w:pPr>
+        <w:rPr>
+          <w:b/>
+          <w:bCs/>
+        </w:rPr>
+      </w:pPr>
+    </w:p>
+    <w:p>
+      <w:pPr>
+        <w:rPr>
+          <w:b/>
+          <w:bCs/>
+        </w:rPr>
+      </w:pPr>
+    </w:p>
+    <w:p>
+      <w:pPr>
+        <w:rPr>
+          <w:b/>
+          <w:bCs/>
+        </w:rPr>
+      </w:pPr>
+      <w:r>
+        <w:rPr>
+          <w:b/>
+          <w:bCs/>
+        </w:rPr>
+        <w:t>Play Tester 3</w:t>
+      </w:r>
+    </w:p>
+    <w:p>
+      <w:r>
+        <w:t>Ball wall bounces don’t feel right</w:t>
+      </w:r>
+      <w:r>
+        <w:t>!!</w:t>
+      </w:r>
+    </w:p>
+    <w:p>
+      <w:r>
+        <w:t>Smaller balls</w:t>
+      </w:r>
+    </w:p>
+    <w:p>
+      <w:r>
+        <w:t>Tutorial level easier. So don’t need to keel resetting</w:t>
+      </w:r>
+    </w:p>
+    <w:p>
+      <w:r>
+        <w:t>Through Ball in wall cant shoot</w:t>
+      </w:r>
+    </w:p>
+    <w:p>
+      <w:r>
+        <w:t>Teleporters</w:t>
+      </w:r>
+    </w:p>
+    <w:p>
+      <w:r>
+        <w:t>Things feel heavy</w:t>
+      </w:r>
+    </w:p>
+    <w:p>
+      <w:r>
+        <w:t xml:space="preserve"> physics of balls not good.</w:t>
+      </w:r>
+    </w:p>
+    <w:p>
+      <w:r>
+        <w:t>Balls don’t collide nicely</w:t>
+      </w:r>
+    </w:p>
+    <w:p>
+      <w:pPr>
+        <w:rPr>
+          <w:b/>
+          <w:bCs/>
+        </w:rPr>
+      </w:pPr>
+    </w:p>
+    <w:p>
+      <w:pPr>
+        <w:rPr>
+          <w:b/>
+          <w:bCs/>
+        </w:rPr>
+      </w:pPr>
+    </w:p>
+    <w:p>
+      <w:pPr>
+        <w:rPr>
+          <w:b/>
+          <w:bCs/>
+        </w:rPr>
+      </w:pPr>
+    </w:p>
+    <w:p>
+      <w:pPr>
+        <w:rPr>
+          <w:b/>
+          <w:bCs/>
+        </w:rPr>
+      </w:pPr>
+      <w:proofErr w:type="spellStart"/>
+      <w:r>
+        <w:rPr>
+          <w:b/>
+          <w:bCs/>
+        </w:rPr>
+        <w:t>Alons</w:t>
+      </w:r>
+      <w:proofErr w:type="spellEnd"/>
+      <w:r>
+        <w:rPr>
+          <w:b/>
+          <w:bCs/>
+        </w:rPr>
+        <w:t xml:space="preserve"> Notes:</w:t>
+      </w:r>
+    </w:p>
+    <w:p>
+      <w:pPr>
+        <w:pStyle w:val="ListParagraph"/>
+        <w:numPr>
+          <w:ilvl w:val="0"/>
+          <w:numId w:val="7"/>
+        </w:numPr>
+        <w:rPr>
+          <w:strike/>
+        </w:rPr>
+      </w:pPr>
+      <w:r>
+        <w:rPr>
+          <w:strike/>
+        </w:rPr>
+        <w:t xml:space="preserve">Fix </w:t>
+      </w:r>
+      <w:r>
+        <w:rPr>
+          <w:strike/>
+        </w:rPr>
+        <w:t>Ball</w:t>
+      </w:r>
+      <w:r>
+        <w:rPr>
+          <w:strike/>
+        </w:rPr>
+        <w:t xml:space="preserve"> and</w:t>
+      </w:r>
+      <w:r>
+        <w:rPr>
+          <w:strike/>
+        </w:rPr>
+        <w:t xml:space="preserve"> wall </w:t>
+      </w:r>
+      <w:r>
+        <w:rPr>
+          <w:strike/>
+        </w:rPr>
+        <w:t>reflections</w:t>
+      </w:r>
+    </w:p>
+    <w:p>
+      <w:pPr>
+        <w:pStyle w:val="ListParagraph"/>
+        <w:numPr>
+          <w:ilvl w:val="0"/>
+          <w:numId w:val="7"/>
+        </w:numPr>
+        <w:rPr>
+          <w:strike/>
+        </w:rPr>
+      </w:pPr>
+      <w:r>
+        <w:rPr>
+          <w:strike/>
+        </w:rPr>
+        <w:t>Fix sticky ball</w:t>
+      </w:r>
+    </w:p>
+    <w:p>
+      <w:pPr>
+        <w:pStyle w:val="ListParagraph"/>
+        <w:numPr>
+          <w:ilvl w:val="0"/>
+          <w:numId w:val="7"/>
+        </w:numPr>
+        <w:rPr>
+          <w:strike/>
+        </w:rPr>
+      </w:pPr>
+      <w:r>
+        <w:rPr>
+          <w:strike/>
+        </w:rPr>
+        <w:t>Make camera movement faster and only go back when click or drag back potentially make course in camera shot</w:t>
+      </w:r>
+    </w:p>
+    <w:p>
+      <w:pPr>
+        <w:pStyle w:val="ListParagraph"/>
+        <w:numPr>
+          <w:ilvl w:val="0"/>
+          <w:numId w:val="7"/>
+        </w:numPr>
+        <w:rPr>
+          <w:strike/>
+        </w:rPr>
+      </w:pPr>
+      <w:r>
+        <w:rPr>
+          <w:strike/>
+        </w:rPr>
+        <w:t>Put colours on ability UI</w:t>
+      </w:r>
+    </w:p>
+    <w:p>
+      <w:pPr>
+        <w:pStyle w:val="ListParagraph"/>
+        <w:numPr>
+          <w:ilvl w:val="0"/>
+          <w:numId w:val="7"/>
+        </w:numPr>
+        <w:rPr>
+          <w:strike/>
+        </w:rPr>
+      </w:pPr>
+      <w:r>
+        <w:rPr>
+          <w:strike/>
+        </w:rPr>
+        <w:t>Fix score at end</w:t>
+      </w:r>
+    </w:p>
+    <w:p>
+      <w:pPr>
+        <w:pStyle w:val="ListParagraph"/>
+        <w:numPr>
+          <w:ilvl w:val="0"/>
+          <w:numId w:val="7"/>
+        </w:numPr>
+        <w:rPr>
+          <w:strike/>
+        </w:rPr>
+      </w:pPr>
+      <w:r>
+        <w:rPr>
+          <w:strike/>
+        </w:rPr>
+        <w:t xml:space="preserve">Change get gul </w:t>
+      </w:r>
+      <w:proofErr w:type="spellStart"/>
+      <w:r>
+        <w:rPr>
+          <w:strike/>
+        </w:rPr>
+        <w:t>lul</w:t>
+      </w:r>
+      <w:proofErr w:type="spellEnd"/>
+      <w:r>
+        <w:rPr>
+          <w:strike/>
+        </w:rPr>
+        <w:t xml:space="preserve"> (lol)</w:t>
+      </w:r>
+    </w:p>
+    <w:p>
+      <w:pPr>
+        <w:pStyle w:val="ListParagraph"/>
+        <w:numPr>
+          <w:ilvl w:val="0"/>
+          <w:numId w:val="7"/>
+        </w:numPr>
+        <w:rPr>
+          <w:strike/>
+        </w:rPr>
+      </w:pPr>
+      <w:r>
+        <w:rPr>
+          <w:strike/>
+        </w:rPr>
+        <w:t>Make teleporter colliders bigger</w:t>
+      </w:r>
+    </w:p>
+    <w:p>
+      <w:pPr>
+        <w:pStyle w:val="ListParagraph"/>
+        <w:numPr>
+          <w:ilvl w:val="0"/>
+          <w:numId w:val="7"/>
+        </w:numPr>
+        <w:rPr>
+          <w:strike/>
+        </w:rPr>
+      </w:pPr>
+      <w:r>
+        <w:rPr>
+          <w:strike/>
+        </w:rPr>
+        <w:t>Add ESC button</w:t>
+      </w:r>
+    </w:p>
+    <w:p>
+      <w:pPr>
+        <w:pStyle w:val="ListParagraph"/>
+        <w:numPr>
+          <w:ilvl w:val="0"/>
+          <w:numId w:val="7"/>
+        </w:numPr>
+        <w:rPr>
+          <w:strike/>
+        </w:rPr>
+      </w:pPr>
+      <w:r>
+        <w:rPr>
+          <w:strike/>
+        </w:rPr>
+        <w:t>Fix Goal collider</w:t>
+      </w:r>
+    </w:p>
+    <w:p>
+      <w:pPr>
+        <w:pStyle w:val="ListParagraph"/>
+        <w:numPr>
+          <w:ilvl w:val="0"/>
+          <w:numId w:val="7"/>
+        </w:numPr>
+      </w:pPr>
+      <w:r>
+        <w:t>Fix lighting</w:t>
+      </w:r>
+    </w:p>
+    <w:p>
+      <w:pPr>
+        <w:pStyle w:val="ListParagraph"/>
+        <w:numPr>
+          <w:ilvl w:val="0"/>
+          <w:numId w:val="7"/>
+        </w:numPr>
+      </w:pPr>
+      <w:r>
+        <w:t>Magnet ball add radius</w:t>
+      </w:r>
+    </w:p>
+    <w:p>
+      <w:pPr>
+        <w:pStyle w:val="ListParagraph"/>
+        <w:numPr>
+          <w:ilvl w:val="0"/>
+          <w:numId w:val="7"/>
+        </w:numPr>
+      </w:pPr>
+      <w:r>
+        <w:t>Fix Level design</w:t>
+      </w:r>
+    </w:p>
+    <w:p>
+      <w:pPr>
+        <w:pStyle w:val="ListParagraph"/>
+        <w:numPr>
+          <w:ilvl w:val="0"/>
+          <w:numId w:val="7"/>
+        </w:numPr>
+      </w:pPr>
+      <w:r>
+        <w:t>Play with ball physics!</w:t>
+      </w:r>
+    </w:p>
+    <w:p>
+      <w:pPr>
+        <w:pStyle w:val="ListParagraph"/>
+      </w:pPr>
+    </w:p>
+    <w:p>
+      <w:r>
+        <w:t>Standardise changes from working scene to rest of levels!!!</w:t>
+      </w:r>
+    </w:p>
+    <w:p/>
+    <w:p/>
+    <w:p/>
+    <w:p/>
+    <w:p/>
+    <w:p/>
+    <w:p/>
+    <w:p/>
+    <w:p/>
+    <w:p/>
+    <w:p>
+      <w:pPr>
+        <w:rPr>
+          <w:b/>
+          <w:bCs/>
+        </w:rPr>
+      </w:pPr>
+    </w:p>
+    <w:p>
+      <w:pPr>
+        <w:pStyle w:val="ListParagraph"/>
+        <w:numPr>
+          <w:ilvl w:val="0"/>
+          <w:numId w:val="5"/>
+        </w:numPr>
+      </w:pPr>
+      <w:r>
+        <w:t>Rate game out of 10:</w:t>
+      </w:r>
+    </w:p>
+    <w:p/>
+    <w:p>
+      <w:pPr>
+        <w:pStyle w:val="ListParagraph"/>
+        <w:numPr>
+          <w:ilvl w:val="0"/>
+          <w:numId w:val="5"/>
+        </w:numPr>
+      </w:pPr>
+      <w:r>
+        <w:t>Is it fun</w:t>
+      </w:r>
+      <w:r>
+        <w:t>:</w:t>
+      </w:r>
+    </w:p>
+    <w:p/>
+    <w:p>
+      <w:pPr>
+        <w:pStyle w:val="ListParagraph"/>
+        <w:numPr>
+          <w:ilvl w:val="0"/>
+          <w:numId w:val="5"/>
+        </w:numPr>
+      </w:pPr>
+      <w:r>
+        <w:t>Why is it fun/ not fun</w:t>
+      </w:r>
+    </w:p>
+    <w:p/>
+    <w:p>
+      <w:pPr>
+        <w:pStyle w:val="ListParagraph"/>
+        <w:numPr>
+          <w:ilvl w:val="0"/>
+          <w:numId w:val="5"/>
+        </w:numPr>
+      </w:pPr>
+      <w:r>
+        <w:t>How long is the game</w:t>
+      </w:r>
+      <w:r>
+        <w:t>:</w:t>
+      </w:r>
+    </w:p>
+    <w:p/>
+    <w:p>
+      <w:pPr>
+        <w:pStyle w:val="ListParagraph"/>
+        <w:numPr>
+          <w:ilvl w:val="0"/>
+          <w:numId w:val="5"/>
+        </w:numPr>
+      </w:pPr>
+      <w:r>
+        <w:t>Describe it to someone who hasn’t played it before</w:t>
+      </w:r>
+      <w:r>
+        <w:t>:</w:t>
+      </w:r>
+    </w:p>
+    <w:p/>
     <w:sectPr>
       <w:pgSz w:w="11906" w:h="16838"/>
       <w:pgMar w:top="1440" w:right="1440" w:bottom="1440" w:left="1440" w:header="708" w:footer="708" w:gutter="0"/>
@@ -427,6 +1110,119 @@
     </w:lvl>
   </w:abstractNum>
   <w:abstractNum w:abstractNumId="2" w15:restartNumberingAfterBreak="0">
+    <w:nsid w:val="541E49EF"/>
+    <w:multiLevelType w:val="hybridMultilevel"/>
+    <w:tmpl w:val="25C43B6A"/>
+    <w:lvl w:ilvl="0" w:tplc="1C090001">
+      <w:start w:val="1"/>
+      <w:numFmt w:val="bullet"/>
+      <w:lvlText w:val=""/>
+      <w:lvlJc w:val="left"/>
+      <w:pPr>
+        <w:ind w:left="720" w:hanging="360"/>
+      </w:pPr>
+      <w:rPr>
+        <w:rFonts w:ascii="Symbol" w:hAnsi="Symbol" w:hint="default"/>
+      </w:rPr>
+    </w:lvl>
+    <w:lvl w:ilvl="1" w:tplc="1C090003" w:tentative="1">
+      <w:start w:val="1"/>
+      <w:numFmt w:val="bullet"/>
+      <w:lvlText w:val="o"/>
+      <w:lvlJc w:val="left"/>
+      <w:pPr>
+        <w:ind w:left="1440" w:hanging="360"/>
+      </w:pPr>
+      <w:rPr>
+        <w:rFonts w:ascii="Courier New" w:hAnsi="Courier New" w:cs="Courier New" w:hint="default"/>
+      </w:rPr>
+    </w:lvl>
+    <w:lvl w:ilvl="2" w:tplc="1C090005" w:tentative="1">
+      <w:start w:val="1"/>
+      <w:numFmt w:val="bullet"/>
+      <w:lvlText w:val=""/>
+      <w:lvlJc w:val="left"/>
+      <w:pPr>
+        <w:ind w:left="2160" w:hanging="360"/>
+      </w:pPr>
+      <w:rPr>
+        <w:rFonts w:ascii="Wingdings" w:hAnsi="Wingdings" w:hint="default"/>
+      </w:rPr>
+    </w:lvl>
+    <w:lvl w:ilvl="3" w:tplc="1C090001" w:tentative="1">
+      <w:start w:val="1"/>
+      <w:numFmt w:val="bullet"/>
+      <w:lvlText w:val=""/>
+      <w:lvlJc w:val="left"/>
+      <w:pPr>
+        <w:ind w:left="2880" w:hanging="360"/>
+      </w:pPr>
+      <w:rPr>
+        <w:rFonts w:ascii="Symbol" w:hAnsi="Symbol" w:hint="default"/>
+      </w:rPr>
+    </w:lvl>
+    <w:lvl w:ilvl="4" w:tplc="1C090003" w:tentative="1">
+      <w:start w:val="1"/>
+      <w:numFmt w:val="bullet"/>
+      <w:lvlText w:val="o"/>
+      <w:lvlJc w:val="left"/>
+      <w:pPr>
+        <w:ind w:left="3600" w:hanging="360"/>
+      </w:pPr>
+      <w:rPr>
+        <w:rFonts w:ascii="Courier New" w:hAnsi="Courier New" w:cs="Courier New" w:hint="default"/>
+      </w:rPr>
+    </w:lvl>
+    <w:lvl w:ilvl="5" w:tplc="1C090005" w:tentative="1">
+      <w:start w:val="1"/>
+      <w:numFmt w:val="bullet"/>
+      <w:lvlText w:val=""/>
+      <w:lvlJc w:val="left"/>
+      <w:pPr>
+        <w:ind w:left="4320" w:hanging="360"/>
+      </w:pPr>
+      <w:rPr>
+        <w:rFonts w:ascii="Wingdings" w:hAnsi="Wingdings" w:hint="default"/>
+      </w:rPr>
+    </w:lvl>
+    <w:lvl w:ilvl="6" w:tplc="1C090001" w:tentative="1">
+      <w:start w:val="1"/>
+      <w:numFmt w:val="bullet"/>
+      <w:lvlText w:val=""/>
+      <w:lvlJc w:val="left"/>
+      <w:pPr>
+        <w:ind w:left="5040" w:hanging="360"/>
+      </w:pPr>
+      <w:rPr>
+        <w:rFonts w:ascii="Symbol" w:hAnsi="Symbol" w:hint="default"/>
+      </w:rPr>
+    </w:lvl>
+    <w:lvl w:ilvl="7" w:tplc="1C090003" w:tentative="1">
+      <w:start w:val="1"/>
+      <w:numFmt w:val="bullet"/>
+      <w:lvlText w:val="o"/>
+      <w:lvlJc w:val="left"/>
+      <w:pPr>
+        <w:ind w:left="5760" w:hanging="360"/>
+      </w:pPr>
+      <w:rPr>
+        <w:rFonts w:ascii="Courier New" w:hAnsi="Courier New" w:cs="Courier New" w:hint="default"/>
+      </w:rPr>
+    </w:lvl>
+    <w:lvl w:ilvl="8" w:tplc="1C090005" w:tentative="1">
+      <w:start w:val="1"/>
+      <w:numFmt w:val="bullet"/>
+      <w:lvlText w:val=""/>
+      <w:lvlJc w:val="left"/>
+      <w:pPr>
+        <w:ind w:left="6480" w:hanging="360"/>
+      </w:pPr>
+      <w:rPr>
+        <w:rFonts w:ascii="Wingdings" w:hAnsi="Wingdings" w:hint="default"/>
+      </w:rPr>
+    </w:lvl>
+  </w:abstractNum>
+  <w:abstractNum w:abstractNumId="3" w15:restartNumberingAfterBreak="0">
     <w:nsid w:val="60D47F77"/>
     <w:multiLevelType w:val="hybridMultilevel"/>
     <w:tmpl w:val="D75A432E"/>
@@ -512,7 +1308,7 @@
       </w:pPr>
     </w:lvl>
   </w:abstractNum>
-  <w:abstractNum w:abstractNumId="3" w15:restartNumberingAfterBreak="0">
+  <w:abstractNum w:abstractNumId="4" w15:restartNumberingAfterBreak="0">
     <w:nsid w:val="6A0932C2"/>
     <w:multiLevelType w:val="hybridMultilevel"/>
     <w:tmpl w:val="D75A432E"/>
@@ -598,7 +1394,7 @@
       </w:pPr>
     </w:lvl>
   </w:abstractNum>
-  <w:abstractNum w:abstractNumId="4" w15:restartNumberingAfterBreak="0">
+  <w:abstractNum w:abstractNumId="5" w15:restartNumberingAfterBreak="0">
     <w:nsid w:val="78077CEA"/>
     <w:multiLevelType w:val="hybridMultilevel"/>
     <w:tmpl w:val="9AA09D24"/>
@@ -685,22 +1481,141 @@
       <w:pPr>
         <w:ind w:left="6480" w:hanging="180"/>
       </w:pPr>
+    </w:lvl>
+  </w:abstractNum>
+  <w:abstractNum w:abstractNumId="6" w15:restartNumberingAfterBreak="0">
+    <w:nsid w:val="7B9D1678"/>
+    <w:multiLevelType w:val="hybridMultilevel"/>
+    <w:tmpl w:val="47504F66"/>
+    <w:lvl w:ilvl="0" w:tplc="1C090001">
+      <w:start w:val="1"/>
+      <w:numFmt w:val="bullet"/>
+      <w:lvlText w:val=""/>
+      <w:lvlJc w:val="left"/>
+      <w:pPr>
+        <w:ind w:left="720" w:hanging="360"/>
+      </w:pPr>
+      <w:rPr>
+        <w:rFonts w:ascii="Symbol" w:hAnsi="Symbol" w:hint="default"/>
+      </w:rPr>
+    </w:lvl>
+    <w:lvl w:ilvl="1" w:tplc="1C090003" w:tentative="1">
+      <w:start w:val="1"/>
+      <w:numFmt w:val="bullet"/>
+      <w:lvlText w:val="o"/>
+      <w:lvlJc w:val="left"/>
+      <w:pPr>
+        <w:ind w:left="1440" w:hanging="360"/>
+      </w:pPr>
+      <w:rPr>
+        <w:rFonts w:ascii="Courier New" w:hAnsi="Courier New" w:cs="Courier New" w:hint="default"/>
+      </w:rPr>
+    </w:lvl>
+    <w:lvl w:ilvl="2" w:tplc="1C090005" w:tentative="1">
+      <w:start w:val="1"/>
+      <w:numFmt w:val="bullet"/>
+      <w:lvlText w:val=""/>
+      <w:lvlJc w:val="left"/>
+      <w:pPr>
+        <w:ind w:left="2160" w:hanging="360"/>
+      </w:pPr>
+      <w:rPr>
+        <w:rFonts w:ascii="Wingdings" w:hAnsi="Wingdings" w:hint="default"/>
+      </w:rPr>
+    </w:lvl>
+    <w:lvl w:ilvl="3" w:tplc="1C090001" w:tentative="1">
+      <w:start w:val="1"/>
+      <w:numFmt w:val="bullet"/>
+      <w:lvlText w:val=""/>
+      <w:lvlJc w:val="left"/>
+      <w:pPr>
+        <w:ind w:left="2880" w:hanging="360"/>
+      </w:pPr>
+      <w:rPr>
+        <w:rFonts w:ascii="Symbol" w:hAnsi="Symbol" w:hint="default"/>
+      </w:rPr>
+    </w:lvl>
+    <w:lvl w:ilvl="4" w:tplc="1C090003" w:tentative="1">
+      <w:start w:val="1"/>
+      <w:numFmt w:val="bullet"/>
+      <w:lvlText w:val="o"/>
+      <w:lvlJc w:val="left"/>
+      <w:pPr>
+        <w:ind w:left="3600" w:hanging="360"/>
+      </w:pPr>
+      <w:rPr>
+        <w:rFonts w:ascii="Courier New" w:hAnsi="Courier New" w:cs="Courier New" w:hint="default"/>
+      </w:rPr>
+    </w:lvl>
+    <w:lvl w:ilvl="5" w:tplc="1C090005" w:tentative="1">
+      <w:start w:val="1"/>
+      <w:numFmt w:val="bullet"/>
+      <w:lvlText w:val=""/>
+      <w:lvlJc w:val="left"/>
+      <w:pPr>
+        <w:ind w:left="4320" w:hanging="360"/>
+      </w:pPr>
+      <w:rPr>
+        <w:rFonts w:ascii="Wingdings" w:hAnsi="Wingdings" w:hint="default"/>
+      </w:rPr>
+    </w:lvl>
+    <w:lvl w:ilvl="6" w:tplc="1C090001" w:tentative="1">
+      <w:start w:val="1"/>
+      <w:numFmt w:val="bullet"/>
+      <w:lvlText w:val=""/>
+      <w:lvlJc w:val="left"/>
+      <w:pPr>
+        <w:ind w:left="5040" w:hanging="360"/>
+      </w:pPr>
+      <w:rPr>
+        <w:rFonts w:ascii="Symbol" w:hAnsi="Symbol" w:hint="default"/>
+      </w:rPr>
+    </w:lvl>
+    <w:lvl w:ilvl="7" w:tplc="1C090003" w:tentative="1">
+      <w:start w:val="1"/>
+      <w:numFmt w:val="bullet"/>
+      <w:lvlText w:val="o"/>
+      <w:lvlJc w:val="left"/>
+      <w:pPr>
+        <w:ind w:left="5760" w:hanging="360"/>
+      </w:pPr>
+      <w:rPr>
+        <w:rFonts w:ascii="Courier New" w:hAnsi="Courier New" w:cs="Courier New" w:hint="default"/>
+      </w:rPr>
+    </w:lvl>
+    <w:lvl w:ilvl="8" w:tplc="1C090005" w:tentative="1">
+      <w:start w:val="1"/>
+      <w:numFmt w:val="bullet"/>
+      <w:lvlText w:val=""/>
+      <w:lvlJc w:val="left"/>
+      <w:pPr>
+        <w:ind w:left="6480" w:hanging="360"/>
+      </w:pPr>
+      <w:rPr>
+        <w:rFonts w:ascii="Wingdings" w:hAnsi="Wingdings" w:hint="default"/>
+      </w:rPr>
     </w:lvl>
   </w:abstractNum>
   <w:num w:numId="1">
     <w:abstractNumId w:val="1"/>
   </w:num>
   <w:num w:numId="2">
-    <w:abstractNumId w:val="2"/>
+    <w:abstractNumId w:val="3"/>
   </w:num>
   <w:num w:numId="3">
     <w:abstractNumId w:val="0"/>
   </w:num>
   <w:num w:numId="4">
+    <w:abstractNumId w:val="5"/>
+  </w:num>
+  <w:num w:numId="5">
     <w:abstractNumId w:val="4"/>
   </w:num>
-  <w:num w:numId="5">
-    <w:abstractNumId w:val="3"/>
+  <w:num w:numId="6">
+    <w:abstractNumId w:val="2"/>
+  </w:num>
+  <w:num w:numId="7">
+    <w:abstractNumId w:val="6"/>
   </w:num>
 </w:numbering>
 </file>

</xml_diff>

<commit_message>
Added power limit values. Changes to physics and feel of balls.
</commit_message>
<xml_diff>
--- a/Play Testing Builds/Build2/PlayTestingData_Build2.docx
+++ b/Play Testing Builds/Build2/PlayTestingData_Build2.docx
@@ -236,13 +236,8 @@
         </w:numPr>
       </w:pPr>
       <w:r>
-        <w:t xml:space="preserve">Potential limit amount of times can use a </w:t>
-      </w:r>
-      <w:proofErr w:type="spellStart"/>
-      <w:r>
-        <w:t>powerball</w:t>
-      </w:r>
-      <w:proofErr w:type="spellEnd"/>
+        <w:t>Potential limit amount of times can use a powerball</w:t>
+      </w:r>
     </w:p>
     <w:p>
       <w:pPr>
@@ -364,35 +359,7 @@
         <w:rPr>
           <w:rFonts w:cstheme="minorHAnsi"/>
         </w:rPr>
-        <w:t xml:space="preserve">The game is a 3D top down puzzle solver that requires you to </w:t>
-      </w:r>
-      <w:proofErr w:type="spellStart"/>
-      <w:r>
-        <w:rPr>
-          <w:rFonts w:cstheme="minorHAnsi"/>
-        </w:rPr>
-        <w:t>manuever</w:t>
-      </w:r>
-      <w:proofErr w:type="spellEnd"/>
-      <w:r>
-        <w:rPr>
-          <w:rFonts w:cstheme="minorHAnsi"/>
-        </w:rPr>
-        <w:t xml:space="preserve"> a ball into a hole using another ball. The ball used to </w:t>
-      </w:r>
-      <w:proofErr w:type="spellStart"/>
-      <w:r>
-        <w:rPr>
-          <w:rFonts w:cstheme="minorHAnsi"/>
-        </w:rPr>
-        <w:t>manuver</w:t>
-      </w:r>
-      <w:proofErr w:type="spellEnd"/>
-      <w:r>
-        <w:rPr>
-          <w:rFonts w:cstheme="minorHAnsi"/>
-        </w:rPr>
-        <w:t xml:space="preserve"> the other ball has different abilities which can be harnessed by the player however they want, within the constraints of each level.</w:t>
+        <w:t>The game is a 3D top down puzzle solver that requires you to manuever a ball into a hole using another ball. The ball used to manuver the other ball has different abilities which can be harnessed by the player however they want, within the constraints of each level.</w:t>
       </w:r>
     </w:p>
     <w:p>
@@ -532,21 +499,12 @@
           <w:bCs/>
         </w:rPr>
       </w:pPr>
-      <w:proofErr w:type="spellStart"/>
       <w:r>
         <w:rPr>
           <w:b/>
           <w:bCs/>
         </w:rPr>
-        <w:t>Alons</w:t>
-      </w:r>
-      <w:proofErr w:type="spellEnd"/>
-      <w:r>
-        <w:rPr>
-          <w:b/>
-          <w:bCs/>
-        </w:rPr>
-        <w:t xml:space="preserve"> Notes:</w:t>
+        <w:t>Alons Notes:</w:t>
       </w:r>
     </w:p>
     <w:p>
@@ -678,21 +636,7 @@
         <w:rPr>
           <w:strike/>
         </w:rPr>
-        <w:t xml:space="preserve">Change get gul </w:t>
-      </w:r>
-      <w:proofErr w:type="spellStart"/>
-      <w:r>
-        <w:rPr>
-          <w:strike/>
-        </w:rPr>
-        <w:t>lul</w:t>
-      </w:r>
-      <w:proofErr w:type="spellEnd"/>
-      <w:r>
-        <w:rPr>
-          <w:strike/>
-        </w:rPr>
-        <w:t xml:space="preserve"> (lol)</w:t>
+        <w:t>Change get gul lul (lol)</w:t>
       </w:r>
     </w:p>
     <w:p>
@@ -752,6 +696,14 @@
     <w:p>
       <w:pPr>
         <w:pStyle w:val="ListParagraph"/>
+        <w:rPr>
+          <w:strike/>
+        </w:rPr>
+      </w:pPr>
+    </w:p>
+    <w:p>
+      <w:pPr>
+        <w:pStyle w:val="ListParagraph"/>
         <w:numPr>
           <w:ilvl w:val="0"/>
           <w:numId w:val="7"/>
@@ -768,8 +720,14 @@
           <w:ilvl w:val="0"/>
           <w:numId w:val="7"/>
         </w:numPr>
-      </w:pPr>
-      <w:r>
+        <w:rPr>
+          <w:strike/>
+        </w:rPr>
+      </w:pPr>
+      <w:r>
+        <w:rPr>
+          <w:strike/>
+        </w:rPr>
         <w:t>Magnet ball add radius</w:t>
       </w:r>
     </w:p>
@@ -795,6 +753,21 @@
       </w:pPr>
       <w:r>
         <w:t>Play with ball physics!</w:t>
+      </w:r>
+    </w:p>
+    <w:p>
+      <w:pPr>
+        <w:pStyle w:val="ListParagraph"/>
+        <w:numPr>
+          <w:ilvl w:val="0"/>
+          <w:numId w:val="7"/>
+        </w:numPr>
+      </w:pPr>
+      <w:r>
+        <w:t>Add Power Limiter Values</w:t>
+      </w:r>
+      <w:r>
+        <w:t>!</w:t>
       </w:r>
     </w:p>
     <w:p>

</xml_diff>

<commit_message>
Beginning of finalizing the game. must make adjustments to levels. and fix Ability limit bug
</commit_message>
<xml_diff>
--- a/Play Testing Builds/Build2/PlayTestingData_Build2.docx
+++ b/Play Testing Builds/Build2/PlayTestingData_Build2.docx
@@ -26,16 +26,7 @@
         </w:numPr>
       </w:pPr>
       <w:r>
-        <w:t>level 2 is to</w:t>
-      </w:r>
-      <w:r>
-        <w:t>o</w:t>
-      </w:r>
-      <w:r>
-        <w:t xml:space="preserve"> hard</w:t>
-      </w:r>
-      <w:r>
-        <w:t>?</w:t>
+        <w:t>level 2 is too hard?</w:t>
       </w:r>
     </w:p>
     <w:p>
@@ -143,10 +134,7 @@
         </w:numPr>
       </w:pPr>
       <w:r>
-        <w:t>difficulty</w:t>
-      </w:r>
-      <w:r>
-        <w:t xml:space="preserve"> is quite hard</w:t>
+        <w:t>difficulty is quite hard</w:t>
       </w:r>
     </w:p>
     <w:p>
@@ -158,13 +146,7 @@
         </w:numPr>
       </w:pPr>
       <w:r>
-        <w:t xml:space="preserve">potential early </w:t>
-      </w:r>
-      <w:r>
-        <w:t>release</w:t>
-      </w:r>
-      <w:r>
-        <w:t xml:space="preserve"> of ball error?</w:t>
+        <w:t>potential early release of ball error?</w:t>
       </w:r>
     </w:p>
     <w:p>
@@ -303,19 +285,7 @@
         <w:rPr>
           <w:rFonts w:cstheme="minorHAnsi"/>
         </w:rPr>
-        <w:t xml:space="preserve">The feel of the drag and shoot mechanic is frustrating sometimes because of how we have to wait for the ball's velocity to hit 0 and our puny little human brains don't easy process the </w:t>
-      </w:r>
-      <w:r>
-        <w:rPr>
-          <w:rFonts w:cstheme="minorHAnsi"/>
-        </w:rPr>
-        <w:t>infamously</w:t>
-      </w:r>
-      <w:r>
-        <w:rPr>
-          <w:rFonts w:cstheme="minorHAnsi"/>
-        </w:rPr>
-        <w:t xml:space="preserve"> small movement it takes before it stops so when you try to shoot earlier than before it stops then the drag and shoot malfunctions</w:t>
+        <w:t>The feel of the drag and shoot mechanic is frustrating sometimes because of how we have to wait for the ball's velocity to hit 0 and our puny little human brains don't easy process the infamously small movement it takes before it stops so when you try to shoot earlier than before it stops then the drag and shoot malfunctions</w:t>
       </w:r>
       <w:r>
         <w:rPr>
@@ -504,374 +474,303 @@
           <w:b/>
           <w:bCs/>
         </w:rPr>
-        <w:t>Alons Notes:</w:t>
-      </w:r>
-    </w:p>
-    <w:p>
-      <w:pPr>
-        <w:pStyle w:val="ListParagraph"/>
-        <w:numPr>
-          <w:ilvl w:val="0"/>
-          <w:numId w:val="7"/>
-        </w:numPr>
-        <w:rPr>
-          <w:strike/>
-        </w:rPr>
-      </w:pPr>
-      <w:r>
-        <w:rPr>
-          <w:strike/>
-        </w:rPr>
-        <w:t xml:space="preserve">Fix </w:t>
-      </w:r>
-      <w:r>
-        <w:rPr>
-          <w:strike/>
-        </w:rPr>
-        <w:t>Ball</w:t>
-      </w:r>
-      <w:r>
-        <w:rPr>
-          <w:strike/>
-        </w:rPr>
-        <w:t xml:space="preserve"> and</w:t>
-      </w:r>
-      <w:r>
-        <w:rPr>
-          <w:strike/>
-        </w:rPr>
-        <w:t xml:space="preserve"> wall </w:t>
-      </w:r>
-      <w:r>
-        <w:rPr>
-          <w:strike/>
-        </w:rPr>
-        <w:t>reflections</w:t>
-      </w:r>
-    </w:p>
-    <w:p>
-      <w:pPr>
-        <w:pStyle w:val="ListParagraph"/>
-        <w:numPr>
-          <w:ilvl w:val="0"/>
-          <w:numId w:val="7"/>
-        </w:numPr>
-        <w:rPr>
-          <w:strike/>
-        </w:rPr>
-      </w:pPr>
-      <w:r>
-        <w:rPr>
-          <w:strike/>
-        </w:rPr>
-        <w:t>Fix sticky ball</w:t>
-      </w:r>
-    </w:p>
-    <w:p>
-      <w:pPr>
-        <w:pStyle w:val="ListParagraph"/>
-        <w:numPr>
-          <w:ilvl w:val="0"/>
-          <w:numId w:val="7"/>
-        </w:numPr>
-        <w:rPr>
-          <w:strike/>
-        </w:rPr>
-      </w:pPr>
-      <w:r>
-        <w:rPr>
-          <w:strike/>
-        </w:rPr>
-        <w:t>Make camera movement faster and only go back when click or drag back potentially make course in camera shot</w:t>
-      </w:r>
-    </w:p>
-    <w:p>
-      <w:pPr>
-        <w:pStyle w:val="ListParagraph"/>
-        <w:numPr>
-          <w:ilvl w:val="0"/>
-          <w:numId w:val="7"/>
-        </w:numPr>
-        <w:rPr>
-          <w:strike/>
-        </w:rPr>
-      </w:pPr>
-      <w:r>
-        <w:rPr>
-          <w:strike/>
-        </w:rPr>
-        <w:t>Put colours on ability UI</w:t>
-      </w:r>
-    </w:p>
-    <w:p>
-      <w:pPr>
-        <w:pStyle w:val="ListParagraph"/>
-        <w:numPr>
-          <w:ilvl w:val="0"/>
-          <w:numId w:val="7"/>
-        </w:numPr>
-        <w:rPr>
-          <w:strike/>
-        </w:rPr>
-      </w:pPr>
-      <w:r>
-        <w:rPr>
-          <w:strike/>
-        </w:rPr>
-        <w:t>Fix score at end</w:t>
-      </w:r>
-    </w:p>
-    <w:p>
-      <w:pPr>
-        <w:pStyle w:val="ListParagraph"/>
-        <w:numPr>
-          <w:ilvl w:val="0"/>
-          <w:numId w:val="7"/>
-        </w:numPr>
-        <w:rPr>
-          <w:strike/>
-        </w:rPr>
-      </w:pPr>
-      <w:r>
-        <w:rPr>
-          <w:strike/>
-        </w:rPr>
-        <w:t>Change get gul lul (lol)</w:t>
-      </w:r>
-    </w:p>
-    <w:p>
-      <w:pPr>
-        <w:pStyle w:val="ListParagraph"/>
-        <w:numPr>
-          <w:ilvl w:val="0"/>
-          <w:numId w:val="7"/>
-        </w:numPr>
-        <w:rPr>
-          <w:strike/>
-        </w:rPr>
-      </w:pPr>
-      <w:r>
-        <w:rPr>
-          <w:strike/>
-        </w:rPr>
-        <w:t>Make teleporter colliders bigger</w:t>
-      </w:r>
-    </w:p>
-    <w:p>
-      <w:pPr>
-        <w:pStyle w:val="ListParagraph"/>
-        <w:numPr>
-          <w:ilvl w:val="0"/>
-          <w:numId w:val="7"/>
-        </w:numPr>
-        <w:rPr>
-          <w:strike/>
-        </w:rPr>
-      </w:pPr>
-      <w:r>
-        <w:rPr>
-          <w:strike/>
-        </w:rPr>
-        <w:t>Add ESC button</w:t>
-      </w:r>
-    </w:p>
-    <w:p>
-      <w:pPr>
-        <w:pStyle w:val="ListParagraph"/>
-        <w:numPr>
-          <w:ilvl w:val="0"/>
-          <w:numId w:val="7"/>
-        </w:numPr>
-        <w:rPr>
-          <w:strike/>
-        </w:rPr>
-      </w:pPr>
-      <w:r>
-        <w:rPr>
-          <w:strike/>
-        </w:rPr>
-        <w:t>Fix Goal collider</w:t>
-      </w:r>
-    </w:p>
-    <w:p>
-      <w:pPr>
-        <w:pStyle w:val="ListParagraph"/>
-        <w:rPr>
-          <w:strike/>
-        </w:rPr>
-      </w:pPr>
-    </w:p>
-    <w:p>
-      <w:pPr>
-        <w:pStyle w:val="ListParagraph"/>
-        <w:numPr>
-          <w:ilvl w:val="0"/>
-          <w:numId w:val="7"/>
-        </w:numPr>
-      </w:pPr>
-      <w:r>
-        <w:t>Fix lighting</w:t>
-      </w:r>
-    </w:p>
-    <w:p>
-      <w:pPr>
-        <w:pStyle w:val="ListParagraph"/>
-        <w:numPr>
-          <w:ilvl w:val="0"/>
-          <w:numId w:val="7"/>
-        </w:numPr>
-        <w:rPr>
-          <w:strike/>
-        </w:rPr>
-      </w:pPr>
-      <w:r>
-        <w:rPr>
-          <w:strike/>
-        </w:rPr>
-        <w:t>Magnet ball add radius</w:t>
-      </w:r>
-    </w:p>
-    <w:p>
-      <w:pPr>
-        <w:pStyle w:val="ListParagraph"/>
-        <w:numPr>
-          <w:ilvl w:val="0"/>
-          <w:numId w:val="7"/>
-        </w:numPr>
-      </w:pPr>
-      <w:r>
-        <w:t>Fix Level design</w:t>
-      </w:r>
-    </w:p>
-    <w:p>
-      <w:pPr>
-        <w:pStyle w:val="ListParagraph"/>
-        <w:numPr>
-          <w:ilvl w:val="0"/>
-          <w:numId w:val="7"/>
-        </w:numPr>
-      </w:pPr>
-      <w:r>
-        <w:t>Play with ball physics!</w:t>
-      </w:r>
-    </w:p>
-    <w:p>
-      <w:pPr>
-        <w:pStyle w:val="ListParagraph"/>
-        <w:numPr>
-          <w:ilvl w:val="0"/>
-          <w:numId w:val="7"/>
-        </w:numPr>
-      </w:pPr>
-      <w:r>
-        <w:t>Add Power Limiter Values</w:t>
-      </w:r>
-      <w:r>
-        <w:t>!</w:t>
-      </w:r>
-    </w:p>
-    <w:p>
-      <w:pPr>
-        <w:pStyle w:val="ListParagraph"/>
-      </w:pPr>
-    </w:p>
-    <w:p>
-      <w:r>
-        <w:t>Standardise changes from working scene to rest of levels!!!</w:t>
-      </w:r>
-    </w:p>
-    <w:p/>
-    <w:p/>
-    <w:p/>
-    <w:p/>
-    <w:p/>
-    <w:p/>
-    <w:p/>
-    <w:p/>
-    <w:p/>
-    <w:p/>
-    <w:p>
-      <w:pPr>
+        <w:t>Alon</w:t>
+      </w:r>
+      <w:r>
         <w:rPr>
           <w:b/>
           <w:bCs/>
         </w:rPr>
-      </w:pPr>
-    </w:p>
-    <w:p>
-      <w:pPr>
-        <w:pStyle w:val="ListParagraph"/>
-        <w:numPr>
-          <w:ilvl w:val="0"/>
-          <w:numId w:val="5"/>
-        </w:numPr>
-      </w:pPr>
-      <w:r>
-        <w:t>Rate game out of 10:</w:t>
-      </w:r>
-    </w:p>
-    <w:p/>
-    <w:p>
-      <w:pPr>
-        <w:pStyle w:val="ListParagraph"/>
-        <w:numPr>
-          <w:ilvl w:val="0"/>
-          <w:numId w:val="5"/>
-        </w:numPr>
-      </w:pPr>
-      <w:r>
-        <w:t>Is it fun</w:t>
-      </w:r>
-      <w:r>
-        <w:t>:</w:t>
-      </w:r>
-    </w:p>
-    <w:p/>
-    <w:p>
-      <w:pPr>
-        <w:pStyle w:val="ListParagraph"/>
-        <w:numPr>
-          <w:ilvl w:val="0"/>
-          <w:numId w:val="5"/>
-        </w:numPr>
-      </w:pPr>
-      <w:r>
-        <w:t>Why is it fun/ not fun</w:t>
-      </w:r>
-    </w:p>
-    <w:p/>
-    <w:p>
-      <w:pPr>
-        <w:pStyle w:val="ListParagraph"/>
-        <w:numPr>
-          <w:ilvl w:val="0"/>
-          <w:numId w:val="5"/>
-        </w:numPr>
-      </w:pPr>
-      <w:r>
-        <w:t>How long is the game</w:t>
-      </w:r>
-      <w:r>
-        <w:t>:</w:t>
-      </w:r>
-    </w:p>
-    <w:p/>
-    <w:p>
-      <w:pPr>
-        <w:pStyle w:val="ListParagraph"/>
-        <w:numPr>
-          <w:ilvl w:val="0"/>
-          <w:numId w:val="5"/>
-        </w:numPr>
-      </w:pPr>
-      <w:r>
-        <w:t>Describe it to someone who hasn’t played it before</w:t>
-      </w:r>
-      <w:r>
-        <w:t>:</w:t>
-      </w:r>
-    </w:p>
-    <w:p/>
+        <w:t>’</w:t>
+      </w:r>
+      <w:r>
+        <w:rPr>
+          <w:b/>
+          <w:bCs/>
+        </w:rPr>
+        <w:t>s Notes:</w:t>
+      </w:r>
+    </w:p>
+    <w:p>
+      <w:pPr>
+        <w:pStyle w:val="ListParagraph"/>
+        <w:numPr>
+          <w:ilvl w:val="0"/>
+          <w:numId w:val="7"/>
+        </w:numPr>
+        <w:rPr>
+          <w:strike/>
+        </w:rPr>
+      </w:pPr>
+      <w:r>
+        <w:rPr>
+          <w:strike/>
+        </w:rPr>
+        <w:t>Fix Ball and wall reflections</w:t>
+      </w:r>
+    </w:p>
+    <w:p>
+      <w:pPr>
+        <w:pStyle w:val="ListParagraph"/>
+        <w:numPr>
+          <w:ilvl w:val="0"/>
+          <w:numId w:val="7"/>
+        </w:numPr>
+        <w:rPr>
+          <w:strike/>
+        </w:rPr>
+      </w:pPr>
+      <w:r>
+        <w:rPr>
+          <w:strike/>
+        </w:rPr>
+        <w:t>Fix sticky ball</w:t>
+      </w:r>
+    </w:p>
+    <w:p>
+      <w:pPr>
+        <w:pStyle w:val="ListParagraph"/>
+        <w:numPr>
+          <w:ilvl w:val="0"/>
+          <w:numId w:val="7"/>
+        </w:numPr>
+        <w:rPr>
+          <w:strike/>
+        </w:rPr>
+      </w:pPr>
+      <w:r>
+        <w:rPr>
+          <w:strike/>
+        </w:rPr>
+        <w:t>Make camera movement faster and only go back when click or drag back potentially make course in camera shot</w:t>
+      </w:r>
+    </w:p>
+    <w:p>
+      <w:pPr>
+        <w:pStyle w:val="ListParagraph"/>
+        <w:numPr>
+          <w:ilvl w:val="0"/>
+          <w:numId w:val="7"/>
+        </w:numPr>
+        <w:rPr>
+          <w:strike/>
+        </w:rPr>
+      </w:pPr>
+      <w:r>
+        <w:rPr>
+          <w:strike/>
+        </w:rPr>
+        <w:t>Put colours on ability UI</w:t>
+      </w:r>
+    </w:p>
+    <w:p>
+      <w:pPr>
+        <w:pStyle w:val="ListParagraph"/>
+        <w:numPr>
+          <w:ilvl w:val="0"/>
+          <w:numId w:val="7"/>
+        </w:numPr>
+        <w:rPr>
+          <w:strike/>
+        </w:rPr>
+      </w:pPr>
+      <w:r>
+        <w:rPr>
+          <w:strike/>
+        </w:rPr>
+        <w:t>Fix score at end</w:t>
+      </w:r>
+    </w:p>
+    <w:p>
+      <w:pPr>
+        <w:pStyle w:val="ListParagraph"/>
+        <w:numPr>
+          <w:ilvl w:val="0"/>
+          <w:numId w:val="7"/>
+        </w:numPr>
+        <w:rPr>
+          <w:strike/>
+        </w:rPr>
+      </w:pPr>
+      <w:r>
+        <w:rPr>
+          <w:strike/>
+        </w:rPr>
+        <w:t>Change get gul lul (lol)</w:t>
+      </w:r>
+    </w:p>
+    <w:p>
+      <w:pPr>
+        <w:pStyle w:val="ListParagraph"/>
+        <w:numPr>
+          <w:ilvl w:val="0"/>
+          <w:numId w:val="7"/>
+        </w:numPr>
+        <w:rPr>
+          <w:strike/>
+        </w:rPr>
+      </w:pPr>
+      <w:r>
+        <w:rPr>
+          <w:strike/>
+        </w:rPr>
+        <w:t>Make teleporter colliders bigger</w:t>
+      </w:r>
+    </w:p>
+    <w:p>
+      <w:pPr>
+        <w:pStyle w:val="ListParagraph"/>
+        <w:numPr>
+          <w:ilvl w:val="0"/>
+          <w:numId w:val="7"/>
+        </w:numPr>
+        <w:rPr>
+          <w:strike/>
+        </w:rPr>
+      </w:pPr>
+      <w:r>
+        <w:rPr>
+          <w:strike/>
+        </w:rPr>
+        <w:t>Add ESC button</w:t>
+      </w:r>
+    </w:p>
+    <w:p>
+      <w:pPr>
+        <w:pStyle w:val="ListParagraph"/>
+        <w:numPr>
+          <w:ilvl w:val="0"/>
+          <w:numId w:val="7"/>
+        </w:numPr>
+        <w:rPr>
+          <w:strike/>
+        </w:rPr>
+      </w:pPr>
+      <w:r>
+        <w:rPr>
+          <w:strike/>
+        </w:rPr>
+        <w:t>Fix Goal collider</w:t>
+      </w:r>
+    </w:p>
+    <w:p>
+      <w:pPr>
+        <w:pStyle w:val="ListParagraph"/>
+        <w:rPr>
+          <w:strike/>
+        </w:rPr>
+      </w:pPr>
+    </w:p>
+    <w:p>
+      <w:pPr>
+        <w:pStyle w:val="ListParagraph"/>
+        <w:numPr>
+          <w:ilvl w:val="0"/>
+          <w:numId w:val="7"/>
+        </w:numPr>
+      </w:pPr>
+      <w:r>
+        <w:t>Fix lighting</w:t>
+      </w:r>
+    </w:p>
+    <w:p>
+      <w:pPr>
+        <w:pStyle w:val="ListParagraph"/>
+        <w:numPr>
+          <w:ilvl w:val="0"/>
+          <w:numId w:val="7"/>
+        </w:numPr>
+        <w:rPr>
+          <w:strike/>
+        </w:rPr>
+      </w:pPr>
+      <w:r>
+        <w:rPr>
+          <w:strike/>
+        </w:rPr>
+        <w:t>Magnet ball add radius</w:t>
+      </w:r>
+    </w:p>
+    <w:p>
+      <w:pPr>
+        <w:pStyle w:val="ListParagraph"/>
+        <w:numPr>
+          <w:ilvl w:val="0"/>
+          <w:numId w:val="7"/>
+        </w:numPr>
+        <w:rPr>
+          <w:highlight w:val="yellow"/>
+        </w:rPr>
+      </w:pPr>
+      <w:r>
+        <w:rPr>
+          <w:highlight w:val="yellow"/>
+        </w:rPr>
+        <w:t>Fix Level design</w:t>
+      </w:r>
+      <w:r>
+        <w:rPr>
+          <w:highlight w:val="yellow"/>
+        </w:rPr>
+        <w:t xml:space="preserve"> and adjust for new ball physics</w:t>
+      </w:r>
+    </w:p>
+    <w:p>
+      <w:pPr>
+        <w:pStyle w:val="ListParagraph"/>
+        <w:numPr>
+          <w:ilvl w:val="0"/>
+          <w:numId w:val="7"/>
+        </w:numPr>
+      </w:pPr>
+      <w:r>
+        <w:t>Play with ball physics!</w:t>
+      </w:r>
+    </w:p>
+    <w:p>
+      <w:pPr>
+        <w:pStyle w:val="ListParagraph"/>
+        <w:numPr>
+          <w:ilvl w:val="0"/>
+          <w:numId w:val="7"/>
+        </w:numPr>
+      </w:pPr>
+      <w:r>
+        <w:t>Add</w:t>
+      </w:r>
+      <w:r>
+        <w:t xml:space="preserve"> ability</w:t>
+      </w:r>
+      <w:r>
+        <w:t xml:space="preserve"> Limiter Values</w:t>
+      </w:r>
+      <w:r>
+        <w:t>!</w:t>
+      </w:r>
+    </w:p>
+    <w:p>
+      <w:pPr>
+        <w:pStyle w:val="ListParagraph"/>
+        <w:numPr>
+          <w:ilvl w:val="0"/>
+          <w:numId w:val="7"/>
+        </w:numPr>
+      </w:pPr>
+      <w:r>
+        <w:t>Skip tut button and check if skipped then don’t show again</w:t>
+      </w:r>
+    </w:p>
+    <w:p>
+      <w:r>
+        <w:rPr>
+          <w:highlight w:val="yellow"/>
+        </w:rPr>
+        <w:t>Standardise changes from working scene</w:t>
+      </w:r>
+      <w:r>
+        <w:t xml:space="preserve"> to rest of levels!!!</w:t>
+      </w:r>
+    </w:p>
     <w:sectPr>
       <w:pgSz w:w="11906" w:h="16838"/>
       <w:pgMar w:top="1440" w:right="1440" w:bottom="1440" w:left="1440" w:header="708" w:footer="708" w:gutter="0"/>

</xml_diff>